<commit_message>
it replaces a lot more, but no all of the occurences
</commit_message>
<xml_diff>
--- a/src/main/resources/contract.docx
+++ b/src/main/resources/contract.docx
@@ -12,7 +12,7 @@
         <w:t xml:space="preserve">                                                        CONTRACT INDIVIDUAL DE MUNCĂ</w:t>
       </w:r>
     </w:p>
-    <w:p xmlns:wp14="http://schemas.microsoft.com/office/word/2010/wordml" wp14:textId="22D21F3F">
+    <w:p xmlns:wp14="http://schemas.microsoft.com/office/word/2010/wordml" wp14:textId="7AB7DF71">
       <w:pPr>
         <w:pStyle w:val="Standard"/>
         <w:spacing w:after="0" w:line="264" w:lineRule="auto"/>
@@ -25,19 +25,11 @@
       </w:r>
       <w:r>
         <w:rPr/>
-        <w:t xml:space="preserve"> la data </w:t>
-      </w:r>
-      <w:r>
-        <w:rPr/>
-        <w:t xml:space="preserve">de  </w:t>
-      </w:r>
-      <w:r>
-        <w:rPr/>
-        <w:t>[</w:t>
-      </w:r>
-      <w:r>
-        <w:rPr/>
-        <w:t>today]</w:t>
+        <w:t xml:space="preserve"> la data de  </w:t>
+      </w:r>
+      <w:r>
+        <w:rPr/>
+        <w:t>today</w:t>
       </w:r>
       <w:r>
         <w:rPr/>
@@ -76,7 +68,7 @@
         <w:t xml:space="preserve"> general</w:t>
       </w:r>
     </w:p>
-    <w:p xmlns:wp14="http://schemas.microsoft.com/office/word/2010/wordml" wp14:textId="20A9D313">
+    <w:p xmlns:wp14="http://schemas.microsoft.com/office/word/2010/wordml" wp14:textId="532B82ED">
       <w:pPr>
         <w:pStyle w:val="Standard"/>
         <w:spacing w:after="529" w:line="264" w:lineRule="auto"/>
@@ -105,23 +97,15 @@
       </w:r>
       <w:r>
         <w:rPr/>
-        <w:t>[</w:t>
-      </w:r>
-      <w:r>
-        <w:rPr/>
         <w:t>registration_number</w:t>
       </w:r>
       <w:r>
         <w:rPr/>
-        <w:t>]</w:t>
-      </w:r>
-      <w:r>
-        <w:rPr/>
         <w:t>/</w:t>
       </w:r>
       <w:r>
         <w:rPr/>
-        <w:t>[today]</w:t>
+        <w:t>today</w:t>
       </w:r>
     </w:p>
     <w:p xmlns:wp14="http://schemas.microsoft.com/office/word/2010/wordml" wp14:textId="77777777">
@@ -159,7 +143,7 @@
         <w:t xml:space="preserve">şi </w:t>
       </w:r>
     </w:p>
-    <w:p xmlns:wp14="http://schemas.microsoft.com/office/word/2010/wordml" wp14:textId="46C2D2ED">
+    <w:p xmlns:wp14="http://schemas.microsoft.com/office/word/2010/wordml" wp14:textId="5D2A1E83">
       <w:pPr>
         <w:pStyle w:val="Standard"/>
         <w:ind w:left="708" w:right="253" w:firstLine="0"/>
@@ -198,11 +182,11 @@
       </w:r>
       <w:r>
         <w:rPr/>
-        <w:t>[n</w:t>
-      </w:r>
-      <w:r>
-        <w:rPr/>
-        <w:t>ame]</w:t>
+        <w:t>n</w:t>
+      </w:r>
+      <w:r>
+        <w:rPr/>
+        <w:t>ame</w:t>
       </w:r>
       <w:r>
         <w:rPr/>
@@ -462,7 +446,7 @@
       </w:r>
       <w:r>
         <w:rPr/>
-        <w:t xml:space="preserve"> [phone]</w:t>
+        <w:t xml:space="preserve"> phone</w:t>
       </w:r>
     </w:p>
     <w:p xmlns:wp14="http://schemas.microsoft.com/office/word/2010/wordml" wp14:textId="77777777">
@@ -503,7 +487,7 @@
         <w:t>Durata contractului:</w:t>
       </w:r>
     </w:p>
-    <w:p xmlns:wp14="http://schemas.microsoft.com/office/word/2010/wordml" wp14:textId="5D9A74BF">
+    <w:p xmlns:wp14="http://schemas.microsoft.com/office/word/2010/wordml" wp14:textId="4EE00999">
       <w:pPr>
         <w:pStyle w:val="Standard"/>
         <w:ind w:left="0" w:right="15" w:firstLine="0"/>
@@ -583,7 +567,7 @@
           <w:szCs w:val="20"/>
           <w:lang w:val="es-MX"/>
         </w:rPr>
-        <w:t>[hire_day]</w:t>
+        <w:t>hireday</w:t>
       </w:r>
       <w:r>
         <w:rPr>
@@ -637,7 +621,7 @@
         <w:t>Locul de muncă</w:t>
       </w:r>
     </w:p>
-    <w:p xmlns:wp14="http://schemas.microsoft.com/office/word/2010/wordml" wp14:textId="25A071C1">
+    <w:p xmlns:wp14="http://schemas.microsoft.com/office/word/2010/wordml" wp14:textId="1D16962A">
       <w:pPr>
         <w:widowControl w:val="1"/>
         <w:suppressAutoHyphens w:val="0"/>
@@ -691,7 +675,7 @@
       </w:r>
       <w:r>
         <w:rPr/>
-        <w:t xml:space="preserve">[place]</w:t>
+        <w:t xml:space="preserve">place</w:t>
       </w:r>
     </w:p>
     <w:p xmlns:wp14="http://schemas.microsoft.com/office/word/2010/wordml" wp14:textId="34757A34">
@@ -707,7 +691,7 @@
         <w:t xml:space="preserve"> </w:t>
       </w:r>
     </w:p>
-    <w:p xmlns:wp14="http://schemas.microsoft.com/office/word/2010/wordml" wp14:textId="45B057E2">
+    <w:p xmlns:wp14="http://schemas.microsoft.com/office/word/2010/wordml" wp14:textId="3B534837">
       <w:pPr>
         <w:widowControl w:val="1"/>
         <w:suppressAutoHyphens w:val="0"/>
@@ -813,11 +797,7 @@
       </w:r>
       <w:r>
         <w:rPr/>
-        <w:t>[</w:t>
-      </w:r>
-      <w:r>
-        <w:rPr/>
-        <w:t>city]</w:t>
+        <w:t>city</w:t>
       </w:r>
       <w:r>
         <w:rPr/>
@@ -963,7 +943,7 @@
         <w:t>Salariul:</w:t>
       </w:r>
     </w:p>
-    <w:p xmlns:wp14="http://schemas.microsoft.com/office/word/2010/wordml" wp14:textId="7719687B">
+    <w:p xmlns:wp14="http://schemas.microsoft.com/office/word/2010/wordml" wp14:textId="0570710A">
       <w:pPr>
         <w:pStyle w:val="Standard"/>
         <w:numPr>
@@ -992,7 +972,7 @@
       </w:r>
       <w:r>
         <w:rPr/>
-        <w:t>[salary]</w:t>
+        <w:t>salary</w:t>
       </w:r>
       <w:r>
         <w:rPr/>
@@ -2367,7 +2347,7 @@
             </w:tcMar>
             <w:vAlign w:val="bottom"/>
           </w:tcPr>
-          <w:p wp14:textId="32DC9A59">
+          <w:p wp14:textId="1E04883F">
             <w:pPr>
               <w:pStyle w:val="Standard"/>
               <w:spacing w:after="0"/>
@@ -2375,7 +2355,7 @@
             </w:pPr>
             <w:r>
               <w:rPr/>
-              <w:t>[name]</w:t>
+              <w:t>name</w:t>
             </w:r>
           </w:p>
         </w:tc>
@@ -2472,7 +2452,7 @@
               <w:right w:w="108" w:type="dxa"/>
             </w:tcMar>
           </w:tcPr>
-          <w:p wp14:textId="3E818E4F">
+          <w:p wp14:textId="0FF198D9">
             <w:pPr>
               <w:pStyle w:val="Standard"/>
               <w:spacing w:after="0"/>
@@ -2484,7 +2464,7 @@
             </w:r>
             <w:r>
               <w:rPr/>
-              <w:t>[today]</w:t>
+              <w:t>today</w:t>
             </w:r>
           </w:p>
           <w:p wp14:textId="77777777">
@@ -2532,7 +2512,7 @@
         <w:ind w:left="708" w:right="327" w:firstLine="0"/>
       </w:pPr>
     </w:p>
-    <w:p xmlns:wp14="http://schemas.microsoft.com/office/word/2010/wordml" wp14:textId="703C21C8">
+    <w:p xmlns:wp14="http://schemas.microsoft.com/office/word/2010/wordml" wp14:textId="048F9E41">
       <w:pPr>
         <w:pStyle w:val="Standard"/>
         <w:spacing w:after="0"/>
@@ -2560,17 +2540,17 @@
       </w:r>
       <w:r>
         <w:rPr/>
-        <w:t>[today]</w:t>
-      </w:r>
-    </w:p>
-    <w:p xmlns:wp14="http://schemas.microsoft.com/office/word/2010/wordml" wp14:textId="6EB12EDC">
+        <w:t>today</w:t>
+      </w:r>
+    </w:p>
+    <w:p xmlns:wp14="http://schemas.microsoft.com/office/word/2010/wordml" wp14:textId="1B5260F7">
       <w:pPr>
         <w:pStyle w:val="Standard"/>
         <w:spacing w:after="218" w:line="264" w:lineRule="auto"/>
       </w:pPr>
       <w:r>
         <w:rPr/>
-        <w:t>[name]</w:t>
+        <w:t>name</w:t>
       </w:r>
     </w:p>
     <w:p xmlns:wp14="http://schemas.microsoft.com/office/word/2010/wordml" wp14:textId="77777777">
@@ -2637,7 +2617,7 @@
         </w:rPr>
       </w:pPr>
     </w:p>
-    <w:p xmlns:wp14="http://schemas.microsoft.com/office/word/2010/wordml" wp14:textId="5A34244B">
+    <w:p xmlns:wp14="http://schemas.microsoft.com/office/word/2010/wordml" wp14:textId="4939190B">
       <w:pPr>
         <w:pStyle w:val="Standard"/>
         <w:spacing w:after="529" w:line="264" w:lineRule="auto"/>
@@ -2688,30 +2668,18 @@
       </w:r>
       <w:r>
         <w:rPr/>
-        <w:t>4</w:t>
-      </w:r>
-      <w:r>
-        <w:rPr/>
-        <w:t>[</w:t>
-      </w:r>
-      <w:r>
-        <w:rPr/>
         <w:t>registration_number</w:t>
       </w:r>
       <w:r>
         <w:rPr/>
-        <w:t>]</w:t>
-      </w:r>
-      <w:r>
-        <w:rPr/>
         <w:t>/</w:t>
       </w:r>
       <w:r>
         <w:rPr/>
-        <w:t>[today]</w:t>
-      </w:r>
-    </w:p>
-    <w:p xmlns:wp14="http://schemas.microsoft.com/office/word/2010/wordml" wp14:textId="62859716">
+        <w:t>today</w:t>
+      </w:r>
+    </w:p>
+    <w:p xmlns:wp14="http://schemas.microsoft.com/office/word/2010/wordml" wp14:textId="06FAF1B8">
       <w:pPr>
         <w:pStyle w:val="NormalWeb"/>
         <w:spacing w:before="0" w:after="215" w:line="264" w:lineRule="auto"/>
@@ -2750,7 +2718,14 @@
           <w:sz w:val="20"/>
           <w:szCs w:val="20"/>
         </w:rPr>
-        <w:t xml:space="preserve">                                             Salariat   </w:t>
+        <w:t xml:space="preserve">                                             Salariat </w:t>
+      </w:r>
+      <w:r>
+        <w:rPr>
+          <w:sz w:val="20"/>
+          <w:szCs w:val="20"/>
+        </w:rPr>
+        <w:t xml:space="preserve">  </w:t>
       </w:r>
       <w:r>
         <w:rPr>
@@ -2770,7 +2745,7 @@
           <w:sz w:val="20"/>
           <w:szCs w:val="20"/>
         </w:rPr>
-        <w:t>[name]</w:t>
+        <w:t>name</w:t>
       </w:r>
     </w:p>
     <w:p xmlns:wp14="http://schemas.microsoft.com/office/word/2010/wordml" wp14:textId="77777777">
@@ -3615,7 +3590,7 @@
         </w:rPr>
       </w:pPr>
     </w:p>
-    <w:p xmlns:wp14="http://schemas.microsoft.com/office/word/2010/wordml" wp14:textId="7B62BA2C">
+    <w:p xmlns:wp14="http://schemas.microsoft.com/office/word/2010/wordml" wp14:textId="6833D2FD">
       <w:pPr>
         <w:pStyle w:val="Standard"/>
         <w:spacing w:after="159"/>
@@ -3654,14 +3629,21 @@
           <w:sz w:val="20"/>
           <w:szCs w:val="20"/>
         </w:rPr>
-        <w:t xml:space="preserve">                                                                                       </w:t>
-      </w:r>
-      <w:r>
-        <w:rPr/>
-        <w:t>[name]</w:t>
-      </w:r>
-    </w:p>
-    <w:p xmlns:wp14="http://schemas.microsoft.com/office/word/2010/wordml" wp14:textId="608C2FEB">
+        <w:t xml:space="preserve">                                                                                    </w:t>
+      </w:r>
+      <w:r>
+        <w:rPr>
+          <w:sz w:val="20"/>
+          <w:szCs w:val="20"/>
+        </w:rPr>
+        <w:t xml:space="preserve">   </w:t>
+      </w:r>
+      <w:r>
+        <w:rPr/>
+        <w:t>name</w:t>
+      </w:r>
+    </w:p>
+    <w:p xmlns:wp14="http://schemas.microsoft.com/office/word/2010/wordml" wp14:textId="63F3AF17">
       <w:pPr>
         <w:pStyle w:val="Standard"/>
         <w:spacing w:after="159"/>
@@ -3679,7 +3661,7 @@
           <w:sz w:val="20"/>
           <w:szCs w:val="20"/>
         </w:rPr>
-        <w:t>[today]</w:t>
+        <w:t>today</w:t>
       </w:r>
     </w:p>
     <w:p xmlns:wp14="http://schemas.microsoft.com/office/word/2010/wordml" wp14:textId="77777777">
@@ -3718,7 +3700,7 @@
         <w:t xml:space="preserve">  </w:t>
       </w:r>
     </w:p>
-    <w:p xmlns:wp14="http://schemas.microsoft.com/office/word/2010/wordml" wp14:textId="1FD284AE">
+    <w:p xmlns:wp14="http://schemas.microsoft.com/office/word/2010/wordml" wp14:textId="67A16FF8">
       <w:pPr>
         <w:pStyle w:val="Standard"/>
         <w:spacing w:after="529" w:line="264" w:lineRule="auto"/>
@@ -3772,10 +3754,6 @@
           <w:szCs w:val="20"/>
         </w:rPr>
         <w:t xml:space="preserve"> </w:t>
-      </w:r>
-      <w:r>
-        <w:rPr/>
-        <w:t>[</w:t>
       </w:r>
       <w:r>
         <w:rPr>
@@ -3790,18 +3768,14 @@
       </w:r>
       <w:r>
         <w:rPr/>
-        <w:t>]</w:t>
-      </w:r>
-      <w:r>
-        <w:rPr/>
         <w:t>/</w:t>
       </w:r>
       <w:r>
         <w:rPr/>
-        <w:t>[today]</w:t>
-      </w:r>
-    </w:p>
-    <w:p xmlns:wp14="http://schemas.microsoft.com/office/word/2010/wordml" wp14:textId="660B6B17">
+        <w:t>today</w:t>
+      </w:r>
+    </w:p>
+    <w:p xmlns:wp14="http://schemas.microsoft.com/office/word/2010/wordml" wp14:textId="096168EF">
       <w:pPr>
         <w:pStyle w:val="NormalWeb"/>
         <w:spacing w:before="0" w:after="215" w:line="264" w:lineRule="auto"/>
@@ -3819,15 +3793,18 @@
           <w:sz w:val="20"/>
           <w:szCs w:val="20"/>
         </w:rPr>
-        <w:t xml:space="preserve"> S.C. ROBEST COM S.R.L                                                                </w:t>
-      </w:r>
-      <w:r>
-        <w:rPr/>
-        <w:t>[</w:t>
-      </w:r>
-      <w:r>
-        <w:rPr/>
-        <w:t>name]</w:t>
+        <w:t xml:space="preserve"> S.C. ROBEST COM S.R.L                                                             </w:t>
+      </w:r>
+      <w:r>
+        <w:rPr>
+          <w:sz w:val="20"/>
+          <w:szCs w:val="20"/>
+        </w:rPr>
+        <w:t xml:space="preserve">   </w:t>
+      </w:r>
+      <w:r>
+        <w:rPr/>
+        <w:t>name</w:t>
       </w:r>
     </w:p>
     <w:p xmlns:wp14="http://schemas.microsoft.com/office/word/2010/wordml" wp14:textId="77777777">
@@ -4316,7 +4293,7 @@
         <w:t>rial, civil sau penal, in raport cu gravitatea faptei.</w:t>
       </w:r>
     </w:p>
-    <w:p xmlns:wp14="http://schemas.microsoft.com/office/word/2010/wordml" wp14:textId="3CAAE33E">
+    <w:p xmlns:wp14="http://schemas.microsoft.com/office/word/2010/wordml" wp14:textId="059EFE36">
       <w:pPr>
         <w:pStyle w:val="Standard"/>
         <w:tabs>
@@ -4335,27 +4312,19 @@
       </w:r>
       <w:r>
         <w:rPr/>
-        <w:t>[</w:t>
-      </w:r>
-      <w:r>
-        <w:rPr/>
-        <w:t>today]</w:t>
-      </w:r>
-      <w:r>
-        <w:rPr/>
-        <w:t xml:space="preserve">   </w:t>
-      </w:r>
-      <w:r>
-        <w:rPr/>
-        <w:t xml:space="preserve">                                                                          </w:t>
-      </w:r>
-      <w:r>
-        <w:rPr/>
-        <w:t>[</w:t>
-      </w:r>
-      <w:r>
-        <w:rPr/>
-        <w:t>name]</w:t>
+        <w:t>toda</w:t>
+      </w:r>
+      <w:r>
+        <w:rPr/>
+        <w:t>y</w:t>
+      </w:r>
+      <w:r>
+        <w:rPr/>
+        <w:t xml:space="preserve">                                                                             </w:t>
+      </w:r>
+      <w:r>
+        <w:rPr/>
+        <w:t>name</w:t>
       </w:r>
     </w:p>
     <w:p xmlns:wp14="http://schemas.microsoft.com/office/word/2010/wordml" wp14:textId="77777777">

</xml_diff>

<commit_message>
o fi bine  ce se intampla
</commit_message>
<xml_diff>
--- a/src/main/resources/contract.docx
+++ b/src/main/resources/contract.docx
@@ -143,7 +143,7 @@
         <w:t xml:space="preserve">şi </w:t>
       </w:r>
     </w:p>
-    <w:p xmlns:wp14="http://schemas.microsoft.com/office/word/2010/wordml" wp14:textId="5D2A1E83">
+    <w:p xmlns:wp14="http://schemas.microsoft.com/office/word/2010/wordml" wp14:textId="03D63465">
       <w:pPr>
         <w:pStyle w:val="Standard"/>
         <w:ind w:left="708" w:right="253" w:firstLine="0"/>
@@ -202,11 +202,19 @@
       </w:r>
       <w:r>
         <w:rPr/>
-        <w:t xml:space="preserve"> in JUD.CT,MUN.CONSTANTA,STR.CURCUBEULUI,NR.9,BL.FD5,SC.B,ET.5,AP.</w:t>
-      </w:r>
-      <w:r>
-        <w:rPr/>
-        <w:t xml:space="preserve">M5, </w:t>
+        <w:t xml:space="preserve"> in</w:t>
+      </w:r>
+      <w:r>
+        <w:rPr/>
+        <w:t xml:space="preserve"> </w:t>
+      </w:r>
+      <w:r>
+        <w:rPr/>
+        <w:t>adress</w:t>
+      </w:r>
+      <w:r>
+        <w:rPr/>
+        <w:t xml:space="preserve">, </w:t>
       </w:r>
       <w:r>
         <w:rPr/>
@@ -282,7 +290,15 @@
       </w:r>
       <w:r>
         <w:rPr/>
-        <w:t xml:space="preserve">  seria KZ  nr 8122</w:t>
+        <w:t xml:space="preserve">  seria </w:t>
+      </w:r>
+      <w:r>
+        <w:rPr/>
+        <w:t>KZ  nr</w:t>
+      </w:r>
+      <w:r>
+        <w:rPr/>
+        <w:t xml:space="preserve"> 8122</w:t>
       </w:r>
       <w:r>
         <w:rPr/>
@@ -314,11 +330,35 @@
       </w:r>
       <w:r>
         <w:rPr/>
-        <w:t xml:space="preserve"> de SPCLEP CONSTANTA  la data de 08.07.2022, CNP: 297071213421</w:t>
-      </w:r>
-      <w:r>
-        <w:rPr/>
-        <w:t xml:space="preserve">1,  </w:t>
+        <w:t xml:space="preserve"> de </w:t>
+      </w:r>
+      <w:r>
+        <w:rPr/>
+        <w:t xml:space="preserve">issued </w:t>
+      </w:r>
+      <w:r>
+        <w:rPr/>
+        <w:t xml:space="preserve">la data de </w:t>
+      </w:r>
+      <w:r>
+        <w:rPr/>
+        <w:t>em</w:t>
+      </w:r>
+      <w:r>
+        <w:rPr/>
+        <w:t>_data</w:t>
+      </w:r>
+      <w:r>
+        <w:rPr/>
+        <w:t xml:space="preserve">, CNP: </w:t>
+      </w:r>
+      <w:r>
+        <w:rPr/>
+        <w:t>cnpc</w:t>
+      </w:r>
+      <w:r>
+        <w:rPr/>
+        <w:t xml:space="preserve">,  </w:t>
       </w:r>
       <w:r>
         <w:rPr/>

</xml_diff>

<commit_message>
more things for building jar
</commit_message>
<xml_diff>
--- a/src/main/resources/contract.docx
+++ b/src/main/resources/contract.docx
@@ -143,7 +143,7 @@
         <w:t xml:space="preserve">şi </w:t>
       </w:r>
     </w:p>
-    <w:p xmlns:wp14="http://schemas.microsoft.com/office/word/2010/wordml" wp14:textId="03D63465">
+    <w:p xmlns:wp14="http://schemas.microsoft.com/office/word/2010/wordml" wp14:textId="513C56DF">
       <w:pPr>
         <w:pStyle w:val="Standard"/>
         <w:ind w:left="708" w:right="253" w:firstLine="0"/>
@@ -294,15 +294,27 @@
       </w:r>
       <w:r>
         <w:rPr/>
-        <w:t>KZ  nr</w:t>
-      </w:r>
-      <w:r>
-        <w:rPr/>
-        <w:t xml:space="preserve"> 8122</w:t>
-      </w:r>
-      <w:r>
-        <w:rPr/>
-        <w:t xml:space="preserve">81  </w:t>
+        <w:t>series</w:t>
+      </w:r>
+      <w:r>
+        <w:rPr/>
+        <w:t xml:space="preserve"> </w:t>
+      </w:r>
+      <w:r>
+        <w:rPr/>
+        <w:t>nr</w:t>
+      </w:r>
+      <w:r>
+        <w:rPr/>
+        <w:t xml:space="preserve"> </w:t>
+      </w:r>
+      <w:r>
+        <w:rPr/>
+        <w:t>num</w:t>
+      </w:r>
+      <w:r>
+        <w:rPr/>
+        <w:t xml:space="preserve"> </w:t>
       </w:r>
       <w:r>
         <w:rPr/>

</xml_diff>

<commit_message>
it should be very on point at the moment
</commit_message>
<xml_diff>
--- a/src/main/resources/contract.docx
+++ b/src/main/resources/contract.docx
@@ -2399,7 +2399,7 @@
           </w:tblCellMar>
         </w:tblPrEx>
         <w:trPr>
-          <w:trHeight w:val="80"/>
+          <w:trHeight w:val="300"/>
         </w:trPr>
         <w:tc>
           <w:tcPr>
@@ -2456,7 +2456,7 @@
           </w:tblCellMar>
         </w:tblPrEx>
         <w:trPr>
-          <w:trHeight w:val="419"/>
+          <w:trHeight w:val="300"/>
         </w:trPr>
         <w:tc>
           <w:tcPr>
@@ -2527,7 +2527,7 @@
           </w:tblCellMar>
         </w:tblPrEx>
         <w:trPr>
-          <w:trHeight w:val="254"/>
+          <w:trHeight w:val="300"/>
         </w:trPr>
         <w:tc>
           <w:tcPr>
@@ -2872,7 +2872,7 @@
           </w:tblCellMar>
         </w:tblPrEx>
         <w:trPr>
-          <w:trHeight w:val="353"/>
+          <w:trHeight w:val="300"/>
         </w:trPr>
         <w:tc>
           <w:tcPr>
@@ -2957,7 +2957,7 @@
           </w:tblCellMar>
         </w:tblPrEx>
         <w:trPr>
-          <w:trHeight w:val="1735"/>
+          <w:trHeight w:val="300"/>
         </w:trPr>
         <w:tc>
           <w:tcPr>
@@ -3036,7 +3036,7 @@
           </w:tblCellMar>
         </w:tblPrEx>
         <w:trPr>
-          <w:trHeight w:val="2081"/>
+          <w:trHeight w:val="300"/>
         </w:trPr>
         <w:tc>
           <w:tcPr>
@@ -3171,6 +3171,73 @@
           </w:p>
         </w:tc>
       </w:tr>
+      <w:tr>
+        <w:trPr>
+          <w:trHeight w:val="300"/>
+        </w:trPr>
+        <w:tblPrEx>
+          <w:tblCellMar>
+            <w:top w:w="0" w:type="dxa"/>
+            <w:bottom w:w="0" w:type="dxa"/>
+          </w:tblCellMar>
+        </w:tblPrEx>
+        <w:tc>
+          <w:tcPr>
+            <w:tcW w:w="4573" w:type="dxa"/>
+            <w:tcBorders>
+              <w:top w:val="single" w:color="000001" w:sz="4" w:space="0"/>
+              <w:left w:val="single" w:color="000001" w:sz="4" w:space="0"/>
+              <w:bottom w:val="single" w:color="000001" w:sz="4" w:space="0"/>
+              <w:right w:val="single" w:color="000001" w:sz="4" w:space="0"/>
+            </w:tcBorders>
+            <w:shd w:val="clear" w:color="auto" w:fill="auto"/>
+            <w:tcMar>
+              <w:top w:w="45" w:type="dxa"/>
+              <w:left w:w="106" w:type="dxa"/>
+              <w:bottom w:w="0" w:type="dxa"/>
+              <w:right w:w="109" w:type="dxa"/>
+            </w:tcMar>
+          </w:tcPr>
+          <w:p>
+            <w:pPr>
+              <w:pStyle w:val="Standard"/>
+              <w:ind w:firstLine="0"/>
+              <w:rPr>
+                <w:sz w:val="20"/>
+                <w:szCs w:val="20"/>
+              </w:rPr>
+            </w:pPr>
+          </w:p>
+        </w:tc>
+        <w:tc>
+          <w:tcPr>
+            <w:tcW w:w="5783" w:type="dxa"/>
+            <w:tcBorders>
+              <w:top w:val="single" w:color="000001" w:sz="4" w:space="0"/>
+              <w:left w:val="single" w:color="000001" w:sz="4" w:space="0"/>
+              <w:bottom w:val="single" w:color="000001" w:sz="4" w:space="0"/>
+              <w:right w:val="single" w:color="000001" w:sz="4" w:space="0"/>
+            </w:tcBorders>
+            <w:shd w:val="clear" w:color="auto" w:fill="auto"/>
+            <w:tcMar>
+              <w:top w:w="45" w:type="dxa"/>
+              <w:left w:w="106" w:type="dxa"/>
+              <w:bottom w:w="0" w:type="dxa"/>
+              <w:right w:w="109" w:type="dxa"/>
+            </w:tcMar>
+          </w:tcPr>
+          <w:p>
+            <w:pPr>
+              <w:pStyle w:val="Standard"/>
+              <w:ind w:firstLine="0"/>
+              <w:rPr>
+                <w:sz w:val="20"/>
+                <w:szCs w:val="20"/>
+              </w:rPr>
+            </w:pPr>
+          </w:p>
+        </w:tc>
+      </w:tr>
       <w:tr xmlns:wp14="http://schemas.microsoft.com/office/word/2010/wordml" wp14:textId="77777777">
         <w:tblPrEx>
           <w:tblCellMar>
@@ -3179,7 +3246,7 @@
           </w:tblCellMar>
         </w:tblPrEx>
         <w:trPr>
-          <w:trHeight w:val="701"/>
+          <w:trHeight w:val="300"/>
         </w:trPr>
         <w:tc>
           <w:tcPr>
@@ -3264,7 +3331,7 @@
           </w:tblCellMar>
         </w:tblPrEx>
         <w:trPr>
-          <w:trHeight w:val="1387"/>
+          <w:trHeight w:val="300"/>
         </w:trPr>
         <w:tc>
           <w:tcPr>
@@ -3349,7 +3416,7 @@
           </w:tblCellMar>
         </w:tblPrEx>
         <w:trPr>
-          <w:trHeight w:val="1046"/>
+          <w:trHeight w:val="300"/>
         </w:trPr>
         <w:tc>
           <w:tcPr>
@@ -3540,7 +3607,7 @@
           </w:tblCellMar>
         </w:tblPrEx>
         <w:trPr>
-          <w:trHeight w:val="701"/>
+          <w:trHeight w:val="300"/>
         </w:trPr>
         <w:tc>
           <w:tcPr>
@@ -3928,48 +3995,945 @@
         </w:rPr>
       </w:pPr>
     </w:p>
-    <w:p xmlns:wp14="http://schemas.microsoft.com/office/word/2010/wordml" wp14:textId="77777777">
-      <w:pPr>
-        <w:pStyle w:val="Standard"/>
-        <w:spacing w:after="19" w:line="264" w:lineRule="auto"/>
-        <w:ind w:left="-15" w:firstLine="708"/>
-        <w:rPr>
-          <w:sz w:val="20"/>
-        </w:rPr>
-      </w:pPr>
-      <w:r>
-        <w:rPr>
-          <w:sz w:val="20"/>
-        </w:rPr>
-        <w:t>Subsemnatul(a) _____________________________ nascut in _____</w:t>
-      </w:r>
-      <w:r>
-        <w:rPr>
-          <w:sz w:val="20"/>
-        </w:rPr>
-        <w:t>______ judetul ____________la data de ___________ posesor al C.I. seria ____ nr. __________ eliberat de ______________________ la data de __________ cu domiciliul stabil in localitatea ___________ judetul __________ strada__________________________________</w:t>
-      </w:r>
-      <w:r>
-        <w:rPr>
-          <w:sz w:val="20"/>
-        </w:rPr>
-        <w:t>____ nr.</w:t>
-      </w:r>
-    </w:p>
-    <w:p xmlns:wp14="http://schemas.microsoft.com/office/word/2010/wordml" wp14:textId="77777777">
-      <w:pPr>
-        <w:pStyle w:val="Standard"/>
-        <w:spacing w:after="218" w:line="264" w:lineRule="auto"/>
-        <w:ind w:left="-5" w:hanging="10"/>
-        <w:rPr>
-          <w:sz w:val="20"/>
-        </w:rPr>
-      </w:pPr>
-      <w:r>
-        <w:rPr>
-          <w:sz w:val="20"/>
-        </w:rPr>
-        <w:t>______ bl. ______ sc. _______ et. _______ ap. ____ , angajat al ROBEST COM SRL , avand functia de _________________ la departamentul /magazinul________________________</w:t>
+    <w:p xmlns:wp14="http://schemas.microsoft.com/office/word/2010/wordml" wp14:textId="251FF4B7">
+      <w:pPr>
+        <w:pStyle w:val="Standard"/>
+        <w:spacing w:before="390" w:beforeAutospacing="off" w:after="390" w:afterAutospacing="off" w:line="264" w:lineRule="auto"/>
+        <w:ind/>
+        <w:rPr>
+          <w:sz w:val="20"/>
+          <w:szCs w:val="20"/>
+        </w:rPr>
+      </w:pPr>
+      <w:r>
+        <w:rPr>
+          <w:sz w:val="20"/>
+          <w:szCs w:val="20"/>
+        </w:rPr>
+        <w:t>Subsemn</w:t>
+      </w:r>
+      <w:r>
+        <w:rPr>
+          <w:sz w:val="20"/>
+          <w:szCs w:val="20"/>
+        </w:rPr>
+        <w:t>atul</w:t>
+      </w:r>
+      <w:r>
+        <w:rPr>
+          <w:sz w:val="20"/>
+          <w:szCs w:val="20"/>
+        </w:rPr>
+        <w:t xml:space="preserve">(a) </w:t>
+      </w:r>
+      <w:r>
+        <w:rPr>
+          <w:rFonts w:ascii="Times New Roman" w:hAnsi="Times New Roman" w:eastAsia="Times New Roman" w:cs="Times New Roman"/>
+          <w:noProof w:val="0"/>
+          <w:color w:val="000000" w:themeColor="text1" w:themeTint="FF" w:themeShade="FF"/>
+          <w:sz w:val="24"/>
+          <w:szCs w:val="24"/>
+          <w:lang w:val="en-US"/>
+        </w:rPr>
+        <w:t>ɛ</w:t>
+      </w:r>
+      <w:r>
+        <w:rPr>
+          <w:sz w:val="20"/>
+          <w:szCs w:val="20"/>
+        </w:rPr>
+        <w:t xml:space="preserve"> </w:t>
+      </w:r>
+      <w:r>
+        <w:rPr>
+          <w:sz w:val="20"/>
+          <w:szCs w:val="20"/>
+        </w:rPr>
+        <w:t>n</w:t>
+      </w:r>
+      <w:r>
+        <w:rPr>
+          <w:sz w:val="20"/>
+          <w:szCs w:val="20"/>
+        </w:rPr>
+        <w:t>a</w:t>
+      </w:r>
+      <w:r>
+        <w:rPr>
+          <w:sz w:val="20"/>
+          <w:szCs w:val="20"/>
+        </w:rPr>
+        <w:t>scu</w:t>
+      </w:r>
+      <w:r>
+        <w:rPr>
+          <w:sz w:val="20"/>
+          <w:szCs w:val="20"/>
+        </w:rPr>
+        <w:t>t</w:t>
+      </w:r>
+      <w:r>
+        <w:rPr>
+          <w:sz w:val="20"/>
+          <w:szCs w:val="20"/>
+        </w:rPr>
+        <w:t xml:space="preserve"> </w:t>
+      </w:r>
+      <w:r>
+        <w:rPr>
+          <w:sz w:val="20"/>
+          <w:szCs w:val="20"/>
+        </w:rPr>
+        <w:t>in</w:t>
+      </w:r>
+      <w:r>
+        <w:rPr>
+          <w:sz w:val="20"/>
+          <w:szCs w:val="20"/>
+        </w:rPr>
+        <w:t xml:space="preserve"> </w:t>
+      </w:r>
+      <w:r>
+        <w:rPr>
+          <w:rFonts w:ascii="Segoe UI" w:hAnsi="Segoe UI" w:eastAsia="Segoe UI" w:cs="Segoe UI"/>
+          <w:noProof w:val="0"/>
+          <w:color w:val="000000" w:themeColor="text1" w:themeTint="FF" w:themeShade="FF"/>
+          <w:sz w:val="20"/>
+          <w:szCs w:val="20"/>
+          <w:lang w:val="en-US"/>
+        </w:rPr>
+        <w:t xml:space="preserve">Ȥ </w:t>
+      </w:r>
+      <w:r>
+        <w:rPr>
+          <w:sz w:val="20"/>
+          <w:szCs w:val="20"/>
+        </w:rPr>
+        <w:t>judetu</w:t>
+      </w:r>
+      <w:r>
+        <w:rPr>
+          <w:sz w:val="20"/>
+          <w:szCs w:val="20"/>
+        </w:rPr>
+        <w:t>l</w:t>
+      </w:r>
+      <w:r>
+        <w:rPr>
+          <w:sz w:val="20"/>
+          <w:szCs w:val="20"/>
+        </w:rPr>
+        <w:t xml:space="preserve"> </w:t>
+      </w:r>
+      <w:r>
+        <w:rPr>
+          <w:rFonts w:ascii="Segoe UI" w:hAnsi="Segoe UI" w:eastAsia="Segoe UI" w:cs="Segoe UI"/>
+          <w:noProof w:val="0"/>
+          <w:color w:val="000000" w:themeColor="text1" w:themeTint="FF" w:themeShade="FF"/>
+          <w:sz w:val="20"/>
+          <w:szCs w:val="20"/>
+          <w:lang w:val="en-US"/>
+        </w:rPr>
+        <w:t>Ȣ</w:t>
+      </w:r>
+      <w:r>
+        <w:rPr>
+          <w:sz w:val="20"/>
+          <w:szCs w:val="20"/>
+        </w:rPr>
+        <w:t xml:space="preserve"> </w:t>
+      </w:r>
+      <w:r>
+        <w:rPr>
+          <w:sz w:val="20"/>
+          <w:szCs w:val="20"/>
+        </w:rPr>
+        <w:t>la</w:t>
+      </w:r>
+      <w:r>
+        <w:rPr>
+          <w:sz w:val="20"/>
+          <w:szCs w:val="20"/>
+        </w:rPr>
+        <w:t xml:space="preserve"> d</w:t>
+      </w:r>
+      <w:r>
+        <w:rPr>
+          <w:sz w:val="20"/>
+          <w:szCs w:val="20"/>
+        </w:rPr>
+        <w:t>at</w:t>
+      </w:r>
+      <w:r>
+        <w:rPr>
+          <w:sz w:val="20"/>
+          <w:szCs w:val="20"/>
+        </w:rPr>
+        <w:t>a de</w:t>
+      </w:r>
+      <w:r>
+        <w:rPr>
+          <w:sz w:val="20"/>
+          <w:szCs w:val="20"/>
+        </w:rPr>
+        <w:t xml:space="preserve"> </w:t>
+      </w:r>
+      <w:r>
+        <w:rPr>
+          <w:rFonts w:ascii="system-ui" w:hAnsi="system-ui" w:eastAsia="system-ui" w:cs="system-ui"/>
+          <w:i w:val="0"/>
+          <w:iCs w:val="0"/>
+          <w:noProof w:val="0"/>
+          <w:sz w:val="20"/>
+          <w:szCs w:val="20"/>
+          <w:lang w:val="en-US"/>
+        </w:rPr>
+        <w:t>ȕ</w:t>
+      </w:r>
+      <w:r>
+        <w:rPr>
+          <w:sz w:val="20"/>
+          <w:szCs w:val="20"/>
+        </w:rPr>
+        <w:t xml:space="preserve"> </w:t>
+      </w:r>
+      <w:r>
+        <w:rPr>
+          <w:sz w:val="20"/>
+          <w:szCs w:val="20"/>
+        </w:rPr>
+        <w:t>p</w:t>
+      </w:r>
+      <w:r>
+        <w:rPr>
+          <w:sz w:val="20"/>
+          <w:szCs w:val="20"/>
+        </w:rPr>
+        <w:t>os</w:t>
+      </w:r>
+      <w:r>
+        <w:rPr>
+          <w:sz w:val="20"/>
+          <w:szCs w:val="20"/>
+        </w:rPr>
+        <w:t>e</w:t>
+      </w:r>
+      <w:r>
+        <w:rPr>
+          <w:sz w:val="20"/>
+          <w:szCs w:val="20"/>
+        </w:rPr>
+        <w:t>so</w:t>
+      </w:r>
+      <w:r>
+        <w:rPr>
+          <w:sz w:val="20"/>
+          <w:szCs w:val="20"/>
+        </w:rPr>
+        <w:t>r</w:t>
+      </w:r>
+      <w:r>
+        <w:rPr>
+          <w:sz w:val="20"/>
+          <w:szCs w:val="20"/>
+        </w:rPr>
+        <w:t xml:space="preserve"> </w:t>
+      </w:r>
+      <w:r>
+        <w:rPr>
+          <w:sz w:val="20"/>
+          <w:szCs w:val="20"/>
+        </w:rPr>
+        <w:t>al</w:t>
+      </w:r>
+      <w:r>
+        <w:rPr>
+          <w:sz w:val="20"/>
+          <w:szCs w:val="20"/>
+        </w:rPr>
+        <w:t xml:space="preserve"> C</w:t>
+      </w:r>
+      <w:r>
+        <w:rPr>
+          <w:sz w:val="20"/>
+          <w:szCs w:val="20"/>
+        </w:rPr>
+        <w:t>.</w:t>
+      </w:r>
+      <w:r>
+        <w:rPr>
+          <w:sz w:val="20"/>
+          <w:szCs w:val="20"/>
+        </w:rPr>
+        <w:t>I. seri</w:t>
+      </w:r>
+      <w:r>
+        <w:rPr>
+          <w:sz w:val="20"/>
+          <w:szCs w:val="20"/>
+        </w:rPr>
+        <w:t>a</w:t>
+      </w:r>
+      <w:r>
+        <w:rPr>
+          <w:sz w:val="20"/>
+          <w:szCs w:val="20"/>
+        </w:rPr>
+        <w:t xml:space="preserve"> </w:t>
+      </w:r>
+      <w:r>
+        <w:rPr>
+          <w:rFonts w:ascii="system-ui" w:hAnsi="system-ui" w:eastAsia="system-ui" w:cs="system-ui"/>
+          <w:i w:val="0"/>
+          <w:iCs w:val="0"/>
+          <w:noProof w:val="0"/>
+          <w:sz w:val="20"/>
+          <w:szCs w:val="20"/>
+          <w:lang w:val="en-US"/>
+        </w:rPr>
+        <w:t xml:space="preserve">ɜ </w:t>
+      </w:r>
+      <w:r>
+        <w:rPr>
+          <w:sz w:val="20"/>
+          <w:szCs w:val="20"/>
+        </w:rPr>
+        <w:t>nr.</w:t>
+      </w:r>
+      <w:r>
+        <w:rPr>
+          <w:sz w:val="20"/>
+          <w:szCs w:val="20"/>
+        </w:rPr>
+        <w:t xml:space="preserve"> </w:t>
+      </w:r>
+      <w:r>
+        <w:rPr>
+          <w:rFonts w:ascii="system-ui" w:hAnsi="system-ui" w:eastAsia="system-ui" w:cs="system-ui"/>
+          <w:i w:val="0"/>
+          <w:iCs w:val="0"/>
+          <w:noProof w:val="0"/>
+          <w:sz w:val="20"/>
+          <w:szCs w:val="20"/>
+          <w:lang w:val="en-US"/>
+        </w:rPr>
+        <w:t xml:space="preserve">ɝ </w:t>
+      </w:r>
+      <w:r>
+        <w:rPr>
+          <w:sz w:val="20"/>
+          <w:szCs w:val="20"/>
+        </w:rPr>
+        <w:t>e</w:t>
+      </w:r>
+      <w:r>
+        <w:rPr>
+          <w:sz w:val="20"/>
+          <w:szCs w:val="20"/>
+        </w:rPr>
+        <w:t>libera</w:t>
+      </w:r>
+      <w:r>
+        <w:rPr>
+          <w:sz w:val="20"/>
+          <w:szCs w:val="20"/>
+        </w:rPr>
+        <w:t>t</w:t>
+      </w:r>
+      <w:r>
+        <w:rPr>
+          <w:sz w:val="20"/>
+          <w:szCs w:val="20"/>
+        </w:rPr>
+        <w:t xml:space="preserve"> </w:t>
+      </w:r>
+      <w:r>
+        <w:rPr>
+          <w:sz w:val="20"/>
+          <w:szCs w:val="20"/>
+        </w:rPr>
+        <w:t xml:space="preserve">de </w:t>
+      </w:r>
+      <w:r>
+        <w:rPr>
+          <w:rFonts w:ascii="system-ui" w:hAnsi="system-ui" w:eastAsia="system-ui" w:cs="system-ui"/>
+          <w:i w:val="0"/>
+          <w:iCs w:val="0"/>
+          <w:noProof w:val="0"/>
+          <w:sz w:val="20"/>
+          <w:szCs w:val="20"/>
+          <w:lang w:val="en-US"/>
+        </w:rPr>
+        <w:t xml:space="preserve">ɟ </w:t>
+      </w:r>
+      <w:r>
+        <w:rPr>
+          <w:sz w:val="20"/>
+          <w:szCs w:val="20"/>
+        </w:rPr>
+        <w:t>la data de</w:t>
+      </w:r>
+      <w:r>
+        <w:rPr>
+          <w:sz w:val="20"/>
+          <w:szCs w:val="20"/>
+        </w:rPr>
+        <w:t xml:space="preserve"> </w:t>
+      </w:r>
+      <w:r>
+        <w:rPr>
+          <w:rFonts w:ascii="system-ui" w:hAnsi="system-ui" w:eastAsia="system-ui" w:cs="system-ui"/>
+          <w:i w:val="0"/>
+          <w:iCs w:val="0"/>
+          <w:noProof w:val="0"/>
+          <w:sz w:val="20"/>
+          <w:szCs w:val="20"/>
+          <w:lang w:val="en-US"/>
+        </w:rPr>
+        <w:t xml:space="preserve">ɣ </w:t>
+      </w:r>
+      <w:r>
+        <w:rPr>
+          <w:sz w:val="20"/>
+          <w:szCs w:val="20"/>
+        </w:rPr>
+        <w:t>cu</w:t>
+      </w:r>
+      <w:r>
+        <w:rPr>
+          <w:sz w:val="20"/>
+          <w:szCs w:val="20"/>
+        </w:rPr>
+        <w:t xml:space="preserve"> </w:t>
+      </w:r>
+      <w:r>
+        <w:rPr>
+          <w:sz w:val="20"/>
+          <w:szCs w:val="20"/>
+        </w:rPr>
+        <w:t>d</w:t>
+      </w:r>
+      <w:r>
+        <w:rPr>
+          <w:sz w:val="20"/>
+          <w:szCs w:val="20"/>
+        </w:rPr>
+        <w:t>omiciliu</w:t>
+      </w:r>
+      <w:r>
+        <w:rPr>
+          <w:sz w:val="20"/>
+          <w:szCs w:val="20"/>
+        </w:rPr>
+        <w:t>l</w:t>
+      </w:r>
+      <w:r>
+        <w:rPr>
+          <w:sz w:val="20"/>
+          <w:szCs w:val="20"/>
+        </w:rPr>
+        <w:t xml:space="preserve"> </w:t>
+      </w:r>
+      <w:r>
+        <w:rPr>
+          <w:sz w:val="20"/>
+          <w:szCs w:val="20"/>
+        </w:rPr>
+        <w:t>s</w:t>
+      </w:r>
+      <w:r>
+        <w:rPr>
+          <w:sz w:val="20"/>
+          <w:szCs w:val="20"/>
+        </w:rPr>
+        <w:t>tabi</w:t>
+      </w:r>
+      <w:r>
+        <w:rPr>
+          <w:sz w:val="20"/>
+          <w:szCs w:val="20"/>
+        </w:rPr>
+        <w:t>l</w:t>
+      </w:r>
+      <w:r>
+        <w:rPr>
+          <w:sz w:val="20"/>
+          <w:szCs w:val="20"/>
+        </w:rPr>
+        <w:t xml:space="preserve"> </w:t>
+      </w:r>
+      <w:r>
+        <w:rPr>
+          <w:sz w:val="20"/>
+          <w:szCs w:val="20"/>
+        </w:rPr>
+        <w:t>in</w:t>
+      </w:r>
+      <w:r>
+        <w:rPr>
+          <w:sz w:val="20"/>
+          <w:szCs w:val="20"/>
+        </w:rPr>
+        <w:t xml:space="preserve"> </w:t>
+      </w:r>
+      <w:r>
+        <w:rPr>
+          <w:sz w:val="20"/>
+          <w:szCs w:val="20"/>
+        </w:rPr>
+        <w:t>l</w:t>
+      </w:r>
+      <w:r>
+        <w:rPr>
+          <w:sz w:val="20"/>
+          <w:szCs w:val="20"/>
+        </w:rPr>
+        <w:t>ocalitate</w:t>
+      </w:r>
+      <w:r>
+        <w:rPr>
+          <w:sz w:val="20"/>
+          <w:szCs w:val="20"/>
+        </w:rPr>
+        <w:t>a</w:t>
+      </w:r>
+      <w:r>
+        <w:rPr>
+          <w:sz w:val="20"/>
+          <w:szCs w:val="20"/>
+        </w:rPr>
+        <w:t xml:space="preserve"> </w:t>
+      </w:r>
+      <w:r>
+        <w:rPr>
+          <w:rFonts w:ascii="system-ui" w:hAnsi="system-ui" w:eastAsia="system-ui" w:cs="system-ui"/>
+          <w:i w:val="0"/>
+          <w:iCs w:val="0"/>
+          <w:noProof w:val="0"/>
+          <w:sz w:val="20"/>
+          <w:szCs w:val="20"/>
+          <w:lang w:val="en-US"/>
+        </w:rPr>
+        <w:t xml:space="preserve">ʦ </w:t>
+      </w:r>
+      <w:r>
+        <w:rPr>
+          <w:sz w:val="20"/>
+          <w:szCs w:val="20"/>
+        </w:rPr>
+        <w:t>j</w:t>
+      </w:r>
+      <w:r>
+        <w:rPr>
+          <w:sz w:val="20"/>
+          <w:szCs w:val="20"/>
+        </w:rPr>
+        <w:t>udetu</w:t>
+      </w:r>
+      <w:r>
+        <w:rPr>
+          <w:sz w:val="20"/>
+          <w:szCs w:val="20"/>
+        </w:rPr>
+        <w:t>l</w:t>
+      </w:r>
+      <w:r>
+        <w:rPr>
+          <w:sz w:val="20"/>
+          <w:szCs w:val="20"/>
+        </w:rPr>
+        <w:t xml:space="preserve"> </w:t>
+      </w:r>
+      <w:r>
+        <w:rPr>
+          <w:rFonts w:ascii="system-ui" w:hAnsi="system-ui" w:eastAsia="system-ui" w:cs="system-ui"/>
+          <w:i w:val="0"/>
+          <w:iCs w:val="0"/>
+          <w:noProof w:val="0"/>
+          <w:sz w:val="20"/>
+          <w:szCs w:val="20"/>
+          <w:lang w:val="en-US"/>
+        </w:rPr>
+        <w:t xml:space="preserve">Ƚ </w:t>
+      </w:r>
+      <w:r>
+        <w:rPr>
+          <w:sz w:val="20"/>
+          <w:szCs w:val="20"/>
+        </w:rPr>
+        <w:t>s</w:t>
+      </w:r>
+      <w:r>
+        <w:rPr>
+          <w:sz w:val="20"/>
+          <w:szCs w:val="20"/>
+        </w:rPr>
+        <w:t>trad</w:t>
+      </w:r>
+      <w:r>
+        <w:rPr>
+          <w:sz w:val="20"/>
+          <w:szCs w:val="20"/>
+        </w:rPr>
+        <w:t>a</w:t>
+      </w:r>
+      <w:r>
+        <w:rPr>
+          <w:sz w:val="20"/>
+          <w:szCs w:val="20"/>
+        </w:rPr>
+        <w:t xml:space="preserve"> </w:t>
+      </w:r>
+      <w:r>
+        <w:rPr>
+          <w:rFonts w:ascii="Segoe UI" w:hAnsi="Segoe UI" w:eastAsia="Segoe UI" w:cs="Segoe UI"/>
+          <w:noProof w:val="0"/>
+          <w:color w:val="000000" w:themeColor="text1" w:themeTint="FF" w:themeShade="FF"/>
+          <w:sz w:val="20"/>
+          <w:szCs w:val="20"/>
+          <w:lang w:val="en-US"/>
+        </w:rPr>
+        <w:t xml:space="preserve">Ɋ </w:t>
+      </w:r>
+      <w:r>
+        <w:rPr>
+          <w:sz w:val="20"/>
+          <w:szCs w:val="20"/>
+        </w:rPr>
+        <w:t>nr.</w:t>
+      </w:r>
+      <w:r>
+        <w:rPr>
+          <w:sz w:val="20"/>
+          <w:szCs w:val="20"/>
+        </w:rPr>
+        <w:t xml:space="preserve"> </w:t>
+      </w:r>
+      <w:r>
+        <w:rPr>
+          <w:rFonts w:ascii="system-ui" w:hAnsi="system-ui" w:eastAsia="system-ui" w:cs="system-ui"/>
+          <w:i w:val="0"/>
+          <w:iCs w:val="0"/>
+          <w:noProof w:val="0"/>
+          <w:sz w:val="20"/>
+          <w:szCs w:val="20"/>
+          <w:lang w:val="en-US"/>
+        </w:rPr>
+        <w:t>ʡ</w:t>
+      </w:r>
+      <w:r>
+        <w:rPr>
+          <w:sz w:val="20"/>
+          <w:szCs w:val="20"/>
+        </w:rPr>
+        <w:t xml:space="preserve"> </w:t>
+      </w:r>
+      <w:r>
+        <w:rPr>
+          <w:sz w:val="20"/>
+          <w:szCs w:val="20"/>
+        </w:rPr>
+        <w:t xml:space="preserve">bl. </w:t>
+      </w:r>
+      <w:r>
+        <w:rPr>
+          <w:rFonts w:ascii="system-ui" w:hAnsi="system-ui" w:eastAsia="system-ui" w:cs="system-ui"/>
+          <w:i w:val="0"/>
+          <w:iCs w:val="0"/>
+          <w:noProof w:val="0"/>
+          <w:sz w:val="20"/>
+          <w:szCs w:val="20"/>
+          <w:lang w:val="en-US"/>
+        </w:rPr>
+        <w:t xml:space="preserve">ʠ </w:t>
+      </w:r>
+      <w:r>
+        <w:rPr>
+          <w:sz w:val="20"/>
+          <w:szCs w:val="20"/>
+        </w:rPr>
+        <w:t>sc.</w:t>
+      </w:r>
+      <w:r>
+        <w:rPr>
+          <w:sz w:val="20"/>
+          <w:szCs w:val="20"/>
+        </w:rPr>
+        <w:t xml:space="preserve"> </w:t>
+      </w:r>
+      <w:r>
+        <w:rPr>
+          <w:rFonts w:ascii="system-ui" w:hAnsi="system-ui" w:eastAsia="system-ui" w:cs="system-ui"/>
+          <w:i w:val="0"/>
+          <w:iCs w:val="0"/>
+          <w:noProof w:val="0"/>
+          <w:sz w:val="20"/>
+          <w:szCs w:val="20"/>
+          <w:lang w:val="en-US"/>
+        </w:rPr>
+        <w:t xml:space="preserve">ʢ </w:t>
+      </w:r>
+      <w:r>
+        <w:rPr>
+          <w:sz w:val="20"/>
+          <w:szCs w:val="20"/>
+        </w:rPr>
+        <w:t>et.</w:t>
+      </w:r>
+      <w:r>
+        <w:rPr>
+          <w:sz w:val="20"/>
+          <w:szCs w:val="20"/>
+        </w:rPr>
+        <w:t xml:space="preserve"> </w:t>
+      </w:r>
+      <w:r>
+        <w:rPr>
+          <w:rFonts w:ascii="system-ui" w:hAnsi="system-ui" w:eastAsia="system-ui" w:cs="system-ui"/>
+          <w:i w:val="0"/>
+          <w:iCs w:val="0"/>
+          <w:noProof w:val="0"/>
+          <w:sz w:val="20"/>
+          <w:szCs w:val="20"/>
+          <w:lang w:val="en-US"/>
+        </w:rPr>
+        <w:t xml:space="preserve">ʣ </w:t>
+      </w:r>
+      <w:r>
+        <w:rPr>
+          <w:sz w:val="20"/>
+          <w:szCs w:val="20"/>
+        </w:rPr>
+        <w:t>ap.</w:t>
+      </w:r>
+      <w:r>
+        <w:rPr>
+          <w:sz w:val="20"/>
+          <w:szCs w:val="20"/>
+        </w:rPr>
+        <w:t xml:space="preserve"> </w:t>
+      </w:r>
+      <w:r>
+        <w:rPr>
+          <w:rFonts w:ascii="system-ui" w:hAnsi="system-ui" w:eastAsia="system-ui" w:cs="system-ui"/>
+          <w:i w:val="0"/>
+          <w:iCs w:val="0"/>
+          <w:noProof w:val="0"/>
+          <w:sz w:val="20"/>
+          <w:szCs w:val="20"/>
+          <w:lang w:val="en-US"/>
+        </w:rPr>
+        <w:t>ʤ</w:t>
+      </w:r>
+      <w:r>
+        <w:rPr>
+          <w:sz w:val="20"/>
+          <w:szCs w:val="20"/>
+        </w:rPr>
+        <w:t>,</w:t>
+      </w:r>
+      <w:r>
+        <w:rPr>
+          <w:sz w:val="20"/>
+          <w:szCs w:val="20"/>
+        </w:rPr>
+        <w:t xml:space="preserve"> </w:t>
+      </w:r>
+      <w:r>
+        <w:rPr>
+          <w:sz w:val="20"/>
+          <w:szCs w:val="20"/>
+        </w:rPr>
+        <w:t>a</w:t>
+      </w:r>
+      <w:r>
+        <w:rPr>
+          <w:sz w:val="20"/>
+          <w:szCs w:val="20"/>
+        </w:rPr>
+        <w:t>ngajat</w:t>
+      </w:r>
+      <w:r>
+        <w:rPr>
+          <w:sz w:val="20"/>
+          <w:szCs w:val="20"/>
+        </w:rPr>
+        <w:t xml:space="preserve"> </w:t>
+      </w:r>
+      <w:r>
+        <w:rPr>
+          <w:sz w:val="20"/>
+          <w:szCs w:val="20"/>
+        </w:rPr>
+        <w:t xml:space="preserve">al ROBEST COM </w:t>
+      </w:r>
+      <w:r>
+        <w:rPr>
+          <w:sz w:val="20"/>
+          <w:szCs w:val="20"/>
+        </w:rPr>
+        <w:t>S</w:t>
+      </w:r>
+      <w:r>
+        <w:rPr>
+          <w:sz w:val="20"/>
+          <w:szCs w:val="20"/>
+        </w:rPr>
+        <w:t>RL ,</w:t>
+      </w:r>
+      <w:r>
+        <w:rPr>
+          <w:sz w:val="20"/>
+          <w:szCs w:val="20"/>
+        </w:rPr>
+        <w:t xml:space="preserve"> </w:t>
+      </w:r>
+      <w:r>
+        <w:rPr>
+          <w:sz w:val="20"/>
+          <w:szCs w:val="20"/>
+        </w:rPr>
+        <w:t>a</w:t>
+      </w:r>
+      <w:r>
+        <w:rPr>
+          <w:sz w:val="20"/>
+          <w:szCs w:val="20"/>
+        </w:rPr>
+        <w:t>vand</w:t>
+      </w:r>
+      <w:r>
+        <w:rPr>
+          <w:sz w:val="20"/>
+          <w:szCs w:val="20"/>
+        </w:rPr>
+        <w:t xml:space="preserve"> </w:t>
+      </w:r>
+      <w:r>
+        <w:rPr>
+          <w:sz w:val="20"/>
+          <w:szCs w:val="20"/>
+        </w:rPr>
+        <w:t>f</w:t>
+      </w:r>
+      <w:r>
+        <w:rPr>
+          <w:sz w:val="20"/>
+          <w:szCs w:val="20"/>
+        </w:rPr>
+        <w:t>unctia</w:t>
+      </w:r>
+      <w:r>
+        <w:rPr>
+          <w:sz w:val="20"/>
+          <w:szCs w:val="20"/>
+        </w:rPr>
+        <w:t xml:space="preserve"> </w:t>
+      </w:r>
+      <w:r>
+        <w:rPr>
+          <w:sz w:val="20"/>
+          <w:szCs w:val="20"/>
+        </w:rPr>
+        <w:t xml:space="preserve">de </w:t>
+      </w:r>
+      <w:r>
+        <w:rPr>
+          <w:sz w:val="20"/>
+          <w:szCs w:val="20"/>
+        </w:rPr>
+        <w:t>v</w:t>
+      </w:r>
+      <w:r>
+        <w:rPr>
+          <w:sz w:val="20"/>
+          <w:szCs w:val="20"/>
+        </w:rPr>
+        <w:t>anzator</w:t>
+      </w:r>
+      <w:r>
+        <w:rPr>
+          <w:sz w:val="20"/>
+          <w:szCs w:val="20"/>
+        </w:rPr>
+        <w:t xml:space="preserve"> </w:t>
+      </w:r>
+      <w:r>
+        <w:rPr>
+          <w:sz w:val="20"/>
+          <w:szCs w:val="20"/>
+        </w:rPr>
+        <w:t xml:space="preserve">la </w:t>
+      </w:r>
+      <w:r>
+        <w:rPr>
+          <w:sz w:val="20"/>
+          <w:szCs w:val="20"/>
+        </w:rPr>
+        <w:t>d</w:t>
+      </w:r>
+      <w:r>
+        <w:rPr>
+          <w:sz w:val="20"/>
+          <w:szCs w:val="20"/>
+        </w:rPr>
+        <w:t>epartamentul</w:t>
+      </w:r>
+      <w:r>
+        <w:rPr>
+          <w:sz w:val="20"/>
+          <w:szCs w:val="20"/>
+        </w:rPr>
+        <w:t xml:space="preserve"> </w:t>
+      </w:r>
+      <w:r>
+        <w:rPr>
+          <w:sz w:val="20"/>
+          <w:szCs w:val="20"/>
+        </w:rPr>
+        <w:t>/</w:t>
+      </w:r>
+      <w:r>
+        <w:rPr>
+          <w:sz w:val="20"/>
+          <w:szCs w:val="20"/>
+        </w:rPr>
+        <w:t>m</w:t>
+      </w:r>
+      <w:r>
+        <w:rPr>
+          <w:sz w:val="20"/>
+          <w:szCs w:val="20"/>
+        </w:rPr>
+        <w:t>agazinul</w:t>
+      </w:r>
+      <w:r>
+        <w:rPr>
+          <w:sz w:val="20"/>
+          <w:szCs w:val="20"/>
+        </w:rPr>
+        <w:t xml:space="preserve"> </w:t>
+      </w:r>
+      <w:r>
+        <w:rPr>
+          <w:sz w:val="20"/>
+          <w:szCs w:val="20"/>
+        </w:rPr>
+        <w:t>v</w:t>
+      </w:r>
+      <w:r>
+        <w:rPr>
+          <w:sz w:val="20"/>
+          <w:szCs w:val="20"/>
+        </w:rPr>
+        <w:t>anzari</w:t>
+      </w:r>
+      <w:r>
+        <w:rPr>
+          <w:sz w:val="20"/>
+          <w:szCs w:val="20"/>
+        </w:rPr>
+        <w:t>.</w:t>
       </w:r>
     </w:p>
     <w:p xmlns:wp14="http://schemas.microsoft.com/office/word/2010/wordml" wp14:textId="77777777">
@@ -4000,7 +4964,7 @@
         <w:t xml:space="preserve"> caracter personal precum si a informatiilor legate de activitatea societatii.</w:t>
       </w:r>
     </w:p>
-    <w:p xmlns:wp14="http://schemas.microsoft.com/office/word/2010/wordml" wp14:textId="77777777">
+    <w:p xmlns:wp14="http://schemas.microsoft.com/office/word/2010/wordml" wp14:textId="3FC32EA1">
       <w:pPr>
         <w:pStyle w:val="Standard"/>
         <w:tabs>
@@ -4018,120 +4982,149 @@
         </w:tabs>
         <w:spacing w:after="39"/>
         <w:ind w:left="0" w:firstLine="0"/>
-      </w:pPr>
-      <w:r>
-        <w:rPr>
-          <w:sz w:val="20"/>
+        <w:rPr>
+          <w:sz w:val="20"/>
+          <w:szCs w:val="20"/>
+        </w:rPr>
+      </w:pPr>
+      <w:r>
+        <w:rPr>
+          <w:sz w:val="20"/>
+          <w:szCs w:val="20"/>
         </w:rPr>
         <w:t>Ma angajez</w:t>
       </w:r>
       <w:r>
-        <w:rPr>
-          <w:sz w:val="20"/>
-        </w:rPr>
         <w:tab/>
       </w:r>
       <w:r>
         <w:rPr>
           <w:sz w:val="20"/>
+          <w:szCs w:val="20"/>
         </w:rPr>
         <w:t>sa</w:t>
       </w:r>
       <w:r>
-        <w:rPr>
-          <w:sz w:val="20"/>
-        </w:rPr>
         <w:tab/>
       </w:r>
       <w:r>
         <w:rPr>
           <w:sz w:val="20"/>
+          <w:szCs w:val="20"/>
         </w:rPr>
         <w:t>pastrez</w:t>
       </w:r>
       <w:r>
-        <w:rPr>
-          <w:sz w:val="20"/>
-        </w:rPr>
         <w:tab/>
       </w:r>
       <w:r>
         <w:rPr>
           <w:sz w:val="20"/>
+          <w:szCs w:val="20"/>
         </w:rPr>
         <w:t>cu</w:t>
       </w:r>
       <w:r>
-        <w:rPr>
-          <w:sz w:val="20"/>
-        </w:rPr>
         <w:tab/>
       </w:r>
       <w:r>
         <w:rPr>
           <w:sz w:val="20"/>
+          <w:szCs w:val="20"/>
         </w:rPr>
         <w:t>strictete</w:t>
       </w:r>
       <w:r>
-        <w:rPr>
-          <w:sz w:val="20"/>
-        </w:rPr>
         <w:tab/>
       </w:r>
       <w:r>
         <w:rPr>
           <w:sz w:val="20"/>
-        </w:rPr>
-        <w:t>confidentialitatea,</w:t>
-      </w:r>
-      <w:r>
-        <w:rPr>
-          <w:sz w:val="20"/>
-        </w:rPr>
+          <w:szCs w:val="20"/>
+        </w:rPr>
+        <w:t xml:space="preserve"> </w:t>
+      </w:r>
+      <w:r>
+        <w:rPr>
+          <w:sz w:val="20"/>
+          <w:szCs w:val="20"/>
+        </w:rPr>
+        <w:t xml:space="preserve"> </w:t>
+      </w:r>
+      <w:r>
+        <w:rPr>
+          <w:sz w:val="20"/>
+          <w:szCs w:val="20"/>
+        </w:rPr>
+        <w:t>confidentialitatea</w:t>
+      </w:r>
+      <w:r>
+        <w:rPr>
+          <w:sz w:val="20"/>
+          <w:szCs w:val="20"/>
+        </w:rPr>
+        <w:t>,</w:t>
+      </w:r>
+      <w:r>
         <w:tab/>
       </w:r>
       <w:r>
         <w:rPr>
           <w:sz w:val="20"/>
+          <w:szCs w:val="20"/>
         </w:rPr>
         <w:t>asupra</w:t>
       </w:r>
       <w:r>
-        <w:rPr>
-          <w:sz w:val="20"/>
-        </w:rPr>
         <w:tab/>
       </w:r>
       <w:r>
         <w:rPr>
           <w:sz w:val="20"/>
+          <w:szCs w:val="20"/>
         </w:rPr>
         <w:t>tuturor</w:t>
       </w:r>
       <w:r>
-        <w:rPr>
-          <w:sz w:val="20"/>
-        </w:rPr>
         <w:tab/>
       </w:r>
       <w:r>
         <w:rPr>
           <w:sz w:val="20"/>
+          <w:szCs w:val="20"/>
         </w:rPr>
         <w:t>datelor</w:t>
       </w:r>
       <w:r>
-        <w:rPr>
-          <w:sz w:val="20"/>
-        </w:rPr>
         <w:tab/>
       </w:r>
       <w:r>
         <w:rPr>
           <w:sz w:val="20"/>
-        </w:rPr>
-        <w:t>si informaţiilor despre</w:t>
+          <w:szCs w:val="20"/>
+        </w:rPr>
+        <w:t xml:space="preserve">si </w:t>
+      </w:r>
+      <w:r>
+        <w:rPr>
+          <w:sz w:val="20"/>
+          <w:szCs w:val="20"/>
+        </w:rPr>
+        <w:t>informaţiilor</w:t>
+      </w:r>
+      <w:r>
+        <w:rPr>
+          <w:sz w:val="20"/>
+          <w:szCs w:val="20"/>
+        </w:rPr>
+        <w:t xml:space="preserve"> </w:t>
+      </w:r>
+      <w:r>
+        <w:rPr>
+          <w:sz w:val="20"/>
+          <w:szCs w:val="20"/>
+        </w:rPr>
+        <w:t>despre</w:t>
       </w:r>
     </w:p>
     <w:p xmlns:wp14="http://schemas.microsoft.com/office/word/2010/wordml" wp14:textId="77777777">
@@ -4381,7 +5374,7 @@
         <w:t>rial, civil sau penal, in raport cu gravitatea faptei.</w:t>
       </w:r>
     </w:p>
-    <w:p xmlns:wp14="http://schemas.microsoft.com/office/word/2010/wordml" wp14:textId="5746AE58">
+    <w:p xmlns:wp14="http://schemas.microsoft.com/office/word/2010/wordml" wp14:textId="7A57D2EB">
       <w:pPr>
         <w:pStyle w:val="Standard"/>
         <w:tabs>
@@ -4404,11 +5397,23 @@
       </w:r>
       <w:r>
         <w:rPr/>
-        <w:t xml:space="preserve">                                                                             </w:t>
+        <w:t xml:space="preserve">                                                                            </w:t>
       </w:r>
       <w:r>
         <w:rPr/>
         <w:t>ɛ</w:t>
+      </w:r>
+      <w:r>
+        <w:rPr/>
+        <w:t xml:space="preserve">                  </w:t>
+      </w:r>
+      <w:r>
+        <w:rPr/>
+        <w:t xml:space="preserve">         </w:t>
+      </w:r>
+      <w:r>
+        <w:rPr/>
+        <w:t xml:space="preserve">                                                                      </w:t>
       </w:r>
     </w:p>
     <w:p xmlns:wp14="http://schemas.microsoft.com/office/word/2010/wordml" wp14:textId="77777777">

</xml_diff>